<commit_message>
updating some Essencial Questions and adding some Guiding Questions
</commit_message>
<xml_diff>
--- a/CBL para TCC - Template.docx
+++ b/CBL para TCC - Template.docx
@@ -884,43 +884,24 @@
           <w:rtl w:val="0"/>
           <w:lang w:val="pt-PT"/>
         </w:rPr>
-        <w:t>Quais os autores ou pessoas mencionados como refer</w:t>
-      </w:r>
-      <w:r>
-        <w:rPr>
-          <w:b w:val="1"/>
-          <w:bCs w:val="1"/>
-          <w:rtl w:val="0"/>
-          <w:lang w:val="pt-PT"/>
-        </w:rPr>
-        <w:t>ê</w:t>
-      </w:r>
-      <w:r>
-        <w:rPr>
-          <w:b w:val="1"/>
-          <w:bCs w:val="1"/>
-          <w:rtl w:val="0"/>
-          <w:lang w:val="pt-PT"/>
-        </w:rPr>
-        <w:t>ncia bibliogr</w:t>
-      </w:r>
-      <w:r>
-        <w:rPr>
-          <w:b w:val="1"/>
-          <w:bCs w:val="1"/>
-          <w:rtl w:val="0"/>
-          <w:lang w:val="pt-PT"/>
-        </w:rPr>
-        <w:t>á</w:t>
-      </w:r>
-      <w:r>
-        <w:rPr>
-          <w:b w:val="1"/>
-          <w:bCs w:val="1"/>
-          <w:rtl w:val="0"/>
-          <w:lang w:val="pt-PT"/>
-        </w:rPr>
-        <w:t xml:space="preserve">fica dessas disciplinas? </w:t>
+        <w:t>Dos temas estudados, qual ser</w:t>
+      </w:r>
+      <w:r>
+        <w:rPr>
+          <w:b w:val="1"/>
+          <w:bCs w:val="1"/>
+          <w:rtl w:val="0"/>
+        </w:rPr>
+        <w:t xml:space="preserve">á </w:t>
+      </w:r>
+      <w:r>
+        <w:rPr>
+          <w:b w:val="1"/>
+          <w:bCs w:val="1"/>
+          <w:rtl w:val="0"/>
+          <w:lang w:val="pt-PT"/>
+        </w:rPr>
+        <w:t>mais relevante para minha vida profissional daqui a 2 anos?</w:t>
       </w:r>
     </w:p>
     <w:p>
@@ -943,43 +924,43 @@
           <w:rtl w:val="0"/>
           <w:lang w:val="pt-PT"/>
         </w:rPr>
-        <w:t>Quais assuntos est</w:t>
-      </w:r>
-      <w:r>
-        <w:rPr>
-          <w:b w:val="1"/>
-          <w:bCs w:val="1"/>
-          <w:rtl w:val="0"/>
-          <w:lang w:val="pt-PT"/>
-        </w:rPr>
-        <w:t>ã</w:t>
-      </w:r>
-      <w:r>
-        <w:rPr>
-          <w:b w:val="1"/>
-          <w:bCs w:val="1"/>
-          <w:rtl w:val="0"/>
-          <w:lang w:val="pt-PT"/>
-        </w:rPr>
-        <w:t xml:space="preserve">o relacionados </w:t>
-      </w:r>
-      <w:r>
-        <w:rPr>
-          <w:b w:val="1"/>
-          <w:bCs w:val="1"/>
-          <w:rtl w:val="0"/>
-          <w:lang w:val="pt-PT"/>
-        </w:rPr>
-        <w:t xml:space="preserve">à </w:t>
-      </w:r>
-      <w:r>
-        <w:rPr>
-          <w:b w:val="1"/>
-          <w:bCs w:val="1"/>
-          <w:rtl w:val="0"/>
-          <w:lang w:val="pt-PT"/>
-        </w:rPr>
-        <w:t xml:space="preserve">esses temas? </w:t>
+        <w:t>Quais os autores ou pessoas mencionados como refer</w:t>
+      </w:r>
+      <w:r>
+        <w:rPr>
+          <w:b w:val="1"/>
+          <w:bCs w:val="1"/>
+          <w:rtl w:val="0"/>
+          <w:lang w:val="pt-PT"/>
+        </w:rPr>
+        <w:t>ê</w:t>
+      </w:r>
+      <w:r>
+        <w:rPr>
+          <w:b w:val="1"/>
+          <w:bCs w:val="1"/>
+          <w:rtl w:val="0"/>
+          <w:lang w:val="pt-PT"/>
+        </w:rPr>
+        <w:t>ncia bibliogr</w:t>
+      </w:r>
+      <w:r>
+        <w:rPr>
+          <w:b w:val="1"/>
+          <w:bCs w:val="1"/>
+          <w:rtl w:val="0"/>
+          <w:lang w:val="pt-PT"/>
+        </w:rPr>
+        <w:t>á</w:t>
+      </w:r>
+      <w:r>
+        <w:rPr>
+          <w:b w:val="1"/>
+          <w:bCs w:val="1"/>
+          <w:rtl w:val="0"/>
+          <w:lang w:val="pt-PT"/>
+        </w:rPr>
+        <w:t xml:space="preserve">fica dessas disciplinas? </w:t>
       </w:r>
     </w:p>
     <w:p>
@@ -1002,7 +983,43 @@
           <w:rtl w:val="0"/>
           <w:lang w:val="pt-PT"/>
         </w:rPr>
-        <w:t>Quais canais no youtube abordam esses temas de estudo?</w:t>
+        <w:t>Quais assuntos est</w:t>
+      </w:r>
+      <w:r>
+        <w:rPr>
+          <w:b w:val="1"/>
+          <w:bCs w:val="1"/>
+          <w:rtl w:val="0"/>
+          <w:lang w:val="pt-PT"/>
+        </w:rPr>
+        <w:t>ã</w:t>
+      </w:r>
+      <w:r>
+        <w:rPr>
+          <w:b w:val="1"/>
+          <w:bCs w:val="1"/>
+          <w:rtl w:val="0"/>
+          <w:lang w:val="pt-PT"/>
+        </w:rPr>
+        <w:t xml:space="preserve">o relacionados </w:t>
+      </w:r>
+      <w:r>
+        <w:rPr>
+          <w:b w:val="1"/>
+          <w:bCs w:val="1"/>
+          <w:rtl w:val="0"/>
+          <w:lang w:val="pt-PT"/>
+        </w:rPr>
+        <w:t xml:space="preserve">à </w:t>
+      </w:r>
+      <w:r>
+        <w:rPr>
+          <w:b w:val="1"/>
+          <w:bCs w:val="1"/>
+          <w:rtl w:val="0"/>
+          <w:lang w:val="pt-PT"/>
+        </w:rPr>
+        <w:t xml:space="preserve">esses temas? </w:t>
       </w:r>
     </w:p>
     <w:p>
@@ -1025,7 +1042,7 @@
           <w:rtl w:val="0"/>
           <w:lang w:val="pt-PT"/>
         </w:rPr>
-        <w:t>Dentro desses temas de estudos, mais assuntos julga mais interessantes?</w:t>
+        <w:t>Quais canais no youtube abordam esses temas de estudo?</w:t>
       </w:r>
     </w:p>
     <w:p>
@@ -1048,7 +1065,7 @@
           <w:rtl w:val="0"/>
           <w:lang w:val="pt-PT"/>
         </w:rPr>
-        <w:t xml:space="preserve">Quais sites, blogs ou pessoas postam recorrentemente sobre esses assuntos? </w:t>
+        <w:t>Dentro desses temas de estudos, mais assuntos julga mais interessantes?</w:t>
       </w:r>
     </w:p>
     <w:p>
@@ -1071,25 +1088,7 @@
           <w:rtl w:val="0"/>
           <w:lang w:val="pt-PT"/>
         </w:rPr>
-        <w:t>Quais assuntos ou temas essas pessoas de blogs e YouTube falaram e que voc</w:t>
-      </w:r>
-      <w:r>
-        <w:rPr>
-          <w:b w:val="1"/>
-          <w:bCs w:val="1"/>
-          <w:rtl w:val="0"/>
-          <w:lang w:val="pt-PT"/>
-        </w:rPr>
-        <w:t xml:space="preserve">ê </w:t>
-      </w:r>
-      <w:r>
-        <w:rPr>
-          <w:b w:val="1"/>
-          <w:bCs w:val="1"/>
-          <w:rtl w:val="0"/>
-          <w:lang w:val="pt-PT"/>
-        </w:rPr>
-        <w:t>tem pouco conhecimento?</w:t>
+        <w:t xml:space="preserve">Quais sites, blogs ou pessoas postam recorrentemente sobre esses assuntos? </w:t>
       </w:r>
     </w:p>
     <w:p>
@@ -1112,43 +1111,25 @@
           <w:rtl w:val="0"/>
           <w:lang w:val="pt-PT"/>
         </w:rPr>
-        <w:t>Dos temas conhecimentos at</w:t>
-      </w:r>
-      <w:r>
-        <w:rPr>
-          <w:b w:val="1"/>
-          <w:bCs w:val="1"/>
-          <w:rtl w:val="0"/>
-          <w:lang w:val="pt-PT"/>
-        </w:rPr>
-        <w:t xml:space="preserve">é </w:t>
-      </w:r>
-      <w:r>
-        <w:rPr>
-          <w:b w:val="1"/>
-          <w:bCs w:val="1"/>
-          <w:rtl w:val="0"/>
-          <w:lang w:val="pt-PT"/>
-        </w:rPr>
-        <w:t xml:space="preserve">agora, qual </w:t>
-      </w:r>
-      <w:r>
-        <w:rPr>
-          <w:b w:val="1"/>
-          <w:bCs w:val="1"/>
-          <w:rtl w:val="0"/>
-          <w:lang w:val="pt-PT"/>
-        </w:rPr>
-        <w:t xml:space="preserve">é </w:t>
-      </w:r>
-      <w:r>
-        <w:rPr>
-          <w:b w:val="1"/>
-          <w:bCs w:val="1"/>
-          <w:rtl w:val="0"/>
-          <w:lang w:val="pt-PT"/>
-        </w:rPr>
-        <w:t>o que mais se identificou?</w:t>
+        <w:t>Quais assuntos ou temas essas pessoas de blogs e YouTube falaram e que voc</w:t>
+      </w:r>
+      <w:r>
+        <w:rPr>
+          <w:b w:val="1"/>
+          <w:bCs w:val="1"/>
+          <w:rtl w:val="0"/>
+          <w:lang w:val="pt-PT"/>
+        </w:rPr>
+        <w:t xml:space="preserve">ê </w:t>
+      </w:r>
+      <w:r>
+        <w:rPr>
+          <w:b w:val="1"/>
+          <w:bCs w:val="1"/>
+          <w:rtl w:val="0"/>
+          <w:lang w:val="pt-PT"/>
+        </w:rPr>
+        <w:t>tem pouco conhecimento?</w:t>
       </w:r>
     </w:p>
     <w:p>
@@ -1171,25 +1152,43 @@
           <w:rtl w:val="0"/>
           <w:lang w:val="pt-PT"/>
         </w:rPr>
-        <w:t xml:space="preserve">Como encontrar especialistas nessa </w:t>
-      </w:r>
-      <w:r>
-        <w:rPr>
-          <w:b w:val="1"/>
-          <w:bCs w:val="1"/>
-          <w:rtl w:val="0"/>
-          <w:lang w:val="pt-PT"/>
-        </w:rPr>
-        <w:t>á</w:t>
-      </w:r>
-      <w:r>
-        <w:rPr>
-          <w:b w:val="1"/>
-          <w:bCs w:val="1"/>
-          <w:rtl w:val="0"/>
-          <w:lang w:val="pt-PT"/>
-        </w:rPr>
-        <w:t xml:space="preserve">rea de estudo? </w:t>
+        <w:t>Dos temas conhecimentos at</w:t>
+      </w:r>
+      <w:r>
+        <w:rPr>
+          <w:b w:val="1"/>
+          <w:bCs w:val="1"/>
+          <w:rtl w:val="0"/>
+          <w:lang w:val="pt-PT"/>
+        </w:rPr>
+        <w:t xml:space="preserve">é </w:t>
+      </w:r>
+      <w:r>
+        <w:rPr>
+          <w:b w:val="1"/>
+          <w:bCs w:val="1"/>
+          <w:rtl w:val="0"/>
+          <w:lang w:val="pt-PT"/>
+        </w:rPr>
+        <w:t xml:space="preserve">agora, qual </w:t>
+      </w:r>
+      <w:r>
+        <w:rPr>
+          <w:b w:val="1"/>
+          <w:bCs w:val="1"/>
+          <w:rtl w:val="0"/>
+          <w:lang w:val="pt-PT"/>
+        </w:rPr>
+        <w:t xml:space="preserve">é </w:t>
+      </w:r>
+      <w:r>
+        <w:rPr>
+          <w:b w:val="1"/>
+          <w:bCs w:val="1"/>
+          <w:rtl w:val="0"/>
+          <w:lang w:val="pt-PT"/>
+        </w:rPr>
+        <w:t>o que mais se identificou?</w:t>
       </w:r>
     </w:p>
     <w:p>
@@ -1212,43 +1211,7 @@
           <w:rtl w:val="0"/>
           <w:lang w:val="pt-PT"/>
         </w:rPr>
-        <w:t>Como encontrar trabalhos acad</w:t>
-      </w:r>
-      <w:r>
-        <w:rPr>
-          <w:b w:val="1"/>
-          <w:bCs w:val="1"/>
-          <w:rtl w:val="0"/>
-          <w:lang w:val="pt-PT"/>
-        </w:rPr>
-        <w:t>ê</w:t>
-      </w:r>
-      <w:r>
-        <w:rPr>
-          <w:b w:val="1"/>
-          <w:bCs w:val="1"/>
-          <w:rtl w:val="0"/>
-          <w:lang w:val="pt-PT"/>
-        </w:rPr>
-        <w:t>micos j</w:t>
-      </w:r>
-      <w:r>
-        <w:rPr>
-          <w:b w:val="1"/>
-          <w:bCs w:val="1"/>
-          <w:rtl w:val="0"/>
-          <w:lang w:val="pt-PT"/>
-        </w:rPr>
-        <w:t xml:space="preserve">á </w:t>
-      </w:r>
-      <w:r>
-        <w:rPr>
-          <w:b w:val="1"/>
-          <w:bCs w:val="1"/>
-          <w:rtl w:val="0"/>
-          <w:lang w:val="pt-PT"/>
-        </w:rPr>
-        <w:t xml:space="preserve">feitos nessa </w:t>
+        <w:t xml:space="preserve">Como encontrar especialistas nessa </w:t>
       </w:r>
       <w:r>
         <w:rPr>
@@ -1266,7 +1229,7 @@
           <w:rtl w:val="0"/>
           <w:lang w:val="pt-PT"/>
         </w:rPr>
-        <w:t>rea de estudo?</w:t>
+        <w:t xml:space="preserve">rea de estudo? </w:t>
       </w:r>
     </w:p>
     <w:p>
@@ -1289,43 +1252,43 @@
           <w:rtl w:val="0"/>
           <w:lang w:val="pt-PT"/>
         </w:rPr>
-        <w:t>Quais temas n</w:t>
-      </w:r>
-      <w:r>
-        <w:rPr>
-          <w:b w:val="1"/>
-          <w:bCs w:val="1"/>
-          <w:rtl w:val="0"/>
-          <w:lang w:val="pt-PT"/>
-        </w:rPr>
-        <w:t>ã</w:t>
-      </w:r>
-      <w:r>
-        <w:rPr>
-          <w:b w:val="1"/>
-          <w:bCs w:val="1"/>
-          <w:rtl w:val="0"/>
-          <w:lang w:val="pt-PT"/>
-        </w:rPr>
-        <w:t xml:space="preserve">o relacionados </w:t>
-      </w:r>
-      <w:r>
-        <w:rPr>
-          <w:b w:val="1"/>
-          <w:bCs w:val="1"/>
-          <w:rtl w:val="0"/>
-          <w:lang w:val="pt-PT"/>
-        </w:rPr>
-        <w:t xml:space="preserve">à </w:t>
-      </w:r>
-      <w:r>
-        <w:rPr>
-          <w:b w:val="1"/>
-          <w:bCs w:val="1"/>
-          <w:rtl w:val="0"/>
-          <w:lang w:val="pt-PT"/>
-        </w:rPr>
-        <w:t xml:space="preserve">minha </w:t>
+        <w:t>Como encontrar trabalhos acad</w:t>
+      </w:r>
+      <w:r>
+        <w:rPr>
+          <w:b w:val="1"/>
+          <w:bCs w:val="1"/>
+          <w:rtl w:val="0"/>
+          <w:lang w:val="pt-PT"/>
+        </w:rPr>
+        <w:t>ê</w:t>
+      </w:r>
+      <w:r>
+        <w:rPr>
+          <w:b w:val="1"/>
+          <w:bCs w:val="1"/>
+          <w:rtl w:val="0"/>
+          <w:lang w:val="pt-PT"/>
+        </w:rPr>
+        <w:t>micos j</w:t>
+      </w:r>
+      <w:r>
+        <w:rPr>
+          <w:b w:val="1"/>
+          <w:bCs w:val="1"/>
+          <w:rtl w:val="0"/>
+          <w:lang w:val="pt-PT"/>
+        </w:rPr>
+        <w:t xml:space="preserve">á </w:t>
+      </w:r>
+      <w:r>
+        <w:rPr>
+          <w:b w:val="1"/>
+          <w:bCs w:val="1"/>
+          <w:rtl w:val="0"/>
+          <w:lang w:val="pt-PT"/>
+        </w:rPr>
+        <w:t xml:space="preserve">feitos nessa </w:t>
       </w:r>
       <w:r>
         <w:rPr>
@@ -1343,7 +1306,7 @@
           <w:rtl w:val="0"/>
           <w:lang w:val="pt-PT"/>
         </w:rPr>
-        <w:t>rea de estudo que mais tenho interesse?</w:t>
+        <w:t>rea de estudo?</w:t>
       </w:r>
     </w:p>
     <w:p>
@@ -1366,7 +1329,43 @@
           <w:rtl w:val="0"/>
           <w:lang w:val="pt-PT"/>
         </w:rPr>
-        <w:t xml:space="preserve">Quais problemas existem nessa </w:t>
+        <w:t>Quais temas n</w:t>
+      </w:r>
+      <w:r>
+        <w:rPr>
+          <w:b w:val="1"/>
+          <w:bCs w:val="1"/>
+          <w:rtl w:val="0"/>
+          <w:lang w:val="pt-PT"/>
+        </w:rPr>
+        <w:t>ã</w:t>
+      </w:r>
+      <w:r>
+        <w:rPr>
+          <w:b w:val="1"/>
+          <w:bCs w:val="1"/>
+          <w:rtl w:val="0"/>
+          <w:lang w:val="pt-PT"/>
+        </w:rPr>
+        <w:t xml:space="preserve">o relacionados </w:t>
+      </w:r>
+      <w:r>
+        <w:rPr>
+          <w:b w:val="1"/>
+          <w:bCs w:val="1"/>
+          <w:rtl w:val="0"/>
+          <w:lang w:val="pt-PT"/>
+        </w:rPr>
+        <w:t xml:space="preserve">à </w:t>
+      </w:r>
+      <w:r>
+        <w:rPr>
+          <w:b w:val="1"/>
+          <w:bCs w:val="1"/>
+          <w:rtl w:val="0"/>
+          <w:lang w:val="pt-PT"/>
+        </w:rPr>
+        <w:t xml:space="preserve">minha </w:t>
       </w:r>
       <w:r>
         <w:rPr>
@@ -1384,7 +1383,7 @@
           <w:rtl w:val="0"/>
           <w:lang w:val="pt-PT"/>
         </w:rPr>
-        <w:t>rea de estudo?</w:t>
+        <w:t>rea de estudo que mais tenho interesse?</w:t>
       </w:r>
     </w:p>
     <w:p>
@@ -1407,7 +1406,25 @@
           <w:rtl w:val="0"/>
           <w:lang w:val="pt-PT"/>
         </w:rPr>
-        <w:t>Onde encontrar uma comunidade que discute esse tema de estudo?</w:t>
+        <w:t xml:space="preserve">Quais problemas existem nessa </w:t>
+      </w:r>
+      <w:r>
+        <w:rPr>
+          <w:b w:val="1"/>
+          <w:bCs w:val="1"/>
+          <w:rtl w:val="0"/>
+          <w:lang w:val="pt-PT"/>
+        </w:rPr>
+        <w:t>á</w:t>
+      </w:r>
+      <w:r>
+        <w:rPr>
+          <w:b w:val="1"/>
+          <w:bCs w:val="1"/>
+          <w:rtl w:val="0"/>
+          <w:lang w:val="pt-PT"/>
+        </w:rPr>
+        <w:t>rea de estudo?</w:t>
       </w:r>
     </w:p>
     <w:p>
@@ -1430,6 +1447,29 @@
           <w:rtl w:val="0"/>
           <w:lang w:val="pt-PT"/>
         </w:rPr>
+        <w:t>Onde encontrar uma comunidade que discute esse tema de estudo?</w:t>
+      </w:r>
+    </w:p>
+    <w:p>
+      <w:pPr>
+        <w:pStyle w:val="Corpo"/>
+        <w:numPr>
+          <w:ilvl w:val="0"/>
+          <w:numId w:val="3"/>
+        </w:numPr>
+        <w:rPr>
+          <w:b w:val="1"/>
+          <w:bCs w:val="1"/>
+          <w:lang w:val="pt-PT"/>
+        </w:rPr>
+      </w:pPr>
+      <w:r>
+        <w:rPr>
+          <w:b w:val="1"/>
+          <w:bCs w:val="1"/>
+          <w:rtl w:val="0"/>
+          <w:lang w:val="pt-PT"/>
+        </w:rPr>
         <w:t xml:space="preserve">É </w:t>
       </w:r>
       <w:r>
@@ -1481,38 +1521,233 @@
     <w:p>
       <w:pPr>
         <w:pStyle w:val="Corpo"/>
-        <w:rPr>
-          <w:b w:val="1"/>
-          <w:bCs w:val="1"/>
-        </w:rPr>
-      </w:pPr>
-      <w:r>
-        <w:rPr>
-          <w:b w:val="1"/>
-          <w:bCs w:val="1"/>
-          <w:rtl w:val="0"/>
-          <w:lang w:val="pt-PT"/>
-        </w:rPr>
-        <w:t xml:space="preserve">28. </w:t>
-      </w:r>
-    </w:p>
-    <w:p>
-      <w:pPr>
-        <w:pStyle w:val="Corpo"/>
-        <w:rPr>
-          <w:b w:val="1"/>
-          <w:bCs w:val="1"/>
-        </w:rPr>
-      </w:pPr>
-      <w:r>
-        <w:rPr>
-          <w:b w:val="1"/>
-          <w:bCs w:val="1"/>
-          <w:rtl w:val="0"/>
-          <w:lang w:val="pt-PT"/>
-        </w:rPr>
-        <w:t xml:space="preserve">29. </w:t>
-      </w:r>
+        <w:numPr>
+          <w:ilvl w:val="0"/>
+          <w:numId w:val="3"/>
+        </w:numPr>
+        <w:rPr>
+          <w:b w:val="1"/>
+          <w:bCs w:val="1"/>
+          <w:lang w:val="pt-PT"/>
+        </w:rPr>
+      </w:pPr>
+      <w:r>
+        <w:rPr>
+          <w:b w:val="1"/>
+          <w:bCs w:val="1"/>
+          <w:rtl w:val="0"/>
+          <w:lang w:val="pt-PT"/>
+        </w:rPr>
+        <w:t xml:space="preserve">Como fazer um Estudo de Caso na </w:t>
+      </w:r>
+      <w:r>
+        <w:rPr>
+          <w:b w:val="1"/>
+          <w:bCs w:val="1"/>
+          <w:rtl w:val="0"/>
+          <w:lang w:val="pt-PT"/>
+        </w:rPr>
+        <w:t>á</w:t>
+      </w:r>
+      <w:r>
+        <w:rPr>
+          <w:b w:val="1"/>
+          <w:bCs w:val="1"/>
+          <w:rtl w:val="0"/>
+          <w:lang w:val="pt-PT"/>
+        </w:rPr>
+        <w:t>rea de BI?</w:t>
+      </w:r>
+    </w:p>
+    <w:p>
+      <w:pPr>
+        <w:pStyle w:val="Corpo"/>
+        <w:numPr>
+          <w:ilvl w:val="0"/>
+          <w:numId w:val="3"/>
+        </w:numPr>
+        <w:rPr>
+          <w:b w:val="1"/>
+          <w:bCs w:val="1"/>
+          <w:lang w:val="pt-PT"/>
+        </w:rPr>
+      </w:pPr>
+      <w:r>
+        <w:rPr>
+          <w:b w:val="1"/>
+          <w:bCs w:val="1"/>
+          <w:rtl w:val="0"/>
+          <w:lang w:val="pt-PT"/>
+        </w:rPr>
+        <w:t>Pode-se criar um estudo de caso fict</w:t>
+      </w:r>
+      <w:r>
+        <w:rPr>
+          <w:b w:val="1"/>
+          <w:bCs w:val="1"/>
+          <w:rtl w:val="0"/>
+          <w:lang w:val="pt-PT"/>
+        </w:rPr>
+        <w:t>í</w:t>
+      </w:r>
+      <w:r>
+        <w:rPr>
+          <w:b w:val="1"/>
+          <w:bCs w:val="1"/>
+          <w:rtl w:val="0"/>
+          <w:lang w:val="pt-PT"/>
+        </w:rPr>
+        <w:t>cio para TCC?</w:t>
+      </w:r>
+    </w:p>
+    <w:p>
+      <w:pPr>
+        <w:pStyle w:val="Corpo"/>
+        <w:numPr>
+          <w:ilvl w:val="0"/>
+          <w:numId w:val="3"/>
+        </w:numPr>
+        <w:rPr>
+          <w:b w:val="1"/>
+          <w:bCs w:val="1"/>
+          <w:lang w:val="pt-PT"/>
+        </w:rPr>
+      </w:pPr>
+      <w:r>
+        <w:rPr>
+          <w:b w:val="1"/>
+          <w:bCs w:val="1"/>
+          <w:rtl w:val="0"/>
+          <w:lang w:val="pt-PT"/>
+        </w:rPr>
+        <w:t>Quais dados p</w:t>
+      </w:r>
+      <w:r>
+        <w:rPr>
+          <w:b w:val="1"/>
+          <w:bCs w:val="1"/>
+          <w:rtl w:val="0"/>
+          <w:lang w:val="pt-PT"/>
+        </w:rPr>
+        <w:t>ú</w:t>
+      </w:r>
+      <w:r>
+        <w:rPr>
+          <w:b w:val="1"/>
+          <w:bCs w:val="1"/>
+          <w:rtl w:val="0"/>
+          <w:lang w:val="pt-PT"/>
+        </w:rPr>
+        <w:t xml:space="preserve">blicos </w:t>
+      </w:r>
+      <w:r>
+        <w:rPr>
+          <w:b w:val="1"/>
+          <w:bCs w:val="1"/>
+          <w:rtl w:val="0"/>
+          <w:lang w:val="pt-PT"/>
+        </w:rPr>
+        <w:t xml:space="preserve">é </w:t>
+      </w:r>
+      <w:r>
+        <w:rPr>
+          <w:b w:val="1"/>
+          <w:bCs w:val="1"/>
+          <w:rtl w:val="0"/>
+          <w:lang w:val="pt-PT"/>
+        </w:rPr>
+        <w:t>poss</w:t>
+      </w:r>
+      <w:r>
+        <w:rPr>
+          <w:b w:val="1"/>
+          <w:bCs w:val="1"/>
+          <w:rtl w:val="0"/>
+          <w:lang w:val="pt-PT"/>
+        </w:rPr>
+        <w:t>í</w:t>
+      </w:r>
+      <w:r>
+        <w:rPr>
+          <w:b w:val="1"/>
+          <w:bCs w:val="1"/>
+          <w:rtl w:val="0"/>
+          <w:lang w:val="pt-PT"/>
+        </w:rPr>
+        <w:t>vel usar como estudo de caso?</w:t>
+      </w:r>
+    </w:p>
+    <w:p>
+      <w:pPr>
+        <w:pStyle w:val="Corpo"/>
+        <w:numPr>
+          <w:ilvl w:val="0"/>
+          <w:numId w:val="3"/>
+        </w:numPr>
+        <w:rPr>
+          <w:b w:val="1"/>
+          <w:bCs w:val="1"/>
+          <w:lang w:val="pt-PT"/>
+        </w:rPr>
+      </w:pPr>
+      <w:r>
+        <w:rPr>
+          <w:b w:val="1"/>
+          <w:bCs w:val="1"/>
+          <w:rtl w:val="0"/>
+          <w:lang w:val="pt-PT"/>
+        </w:rPr>
+        <w:t>Qual a diferen</w:t>
+      </w:r>
+      <w:r>
+        <w:rPr>
+          <w:b w:val="1"/>
+          <w:bCs w:val="1"/>
+          <w:rtl w:val="0"/>
+          <w:lang w:val="pt-PT"/>
+        </w:rPr>
+        <w:t>ç</w:t>
+      </w:r>
+      <w:r>
+        <w:rPr>
+          <w:b w:val="1"/>
+          <w:bCs w:val="1"/>
+          <w:rtl w:val="0"/>
+          <w:lang w:val="pt-PT"/>
+        </w:rPr>
+        <w:t xml:space="preserve">a entre artigo e monografia? </w:t>
+      </w:r>
+    </w:p>
+    <w:p>
+      <w:pPr>
+        <w:pStyle w:val="Corpo"/>
+        <w:numPr>
+          <w:ilvl w:val="0"/>
+          <w:numId w:val="3"/>
+        </w:numPr>
+        <w:rPr>
+          <w:b w:val="1"/>
+          <w:bCs w:val="1"/>
+        </w:rPr>
+      </w:pPr>
+    </w:p>
+    <w:p>
+      <w:pPr>
+        <w:pStyle w:val="Corpo"/>
+        <w:rPr>
+          <w:b w:val="1"/>
+          <w:bCs w:val="1"/>
+        </w:rPr>
+      </w:pPr>
+    </w:p>
+    <w:p>
+      <w:pPr>
+        <w:pStyle w:val="Corpo"/>
+        <w:rPr>
+          <w:b w:val="1"/>
+          <w:bCs w:val="1"/>
+        </w:rPr>
+      </w:pPr>
     </w:p>
     <w:p>
       <w:pPr>
@@ -2027,7 +2262,812 @@
     </w:p>
     <w:p>
       <w:pPr>
-        <w:pStyle w:val="Título.0"/>
+        <w:pStyle w:val="Corpo"/>
+        <w:bidi w:val="0"/>
+      </w:pPr>
+    </w:p>
+    <w:p>
+      <w:pPr>
+        <w:pStyle w:val="Corpo"/>
+        <w:numPr>
+          <w:ilvl w:val="0"/>
+          <w:numId w:val="4"/>
+        </w:numPr>
+        <w:rPr>
+          <w:b w:val="1"/>
+          <w:bCs w:val="1"/>
+          <w:lang w:val="pt-PT"/>
+        </w:rPr>
+      </w:pPr>
+      <w:r>
+        <w:rPr>
+          <w:b w:val="1"/>
+          <w:bCs w:val="1"/>
+          <w:rtl w:val="0"/>
+          <w:lang w:val="pt-PT"/>
+        </w:rPr>
+        <w:t>Como fazer o challenge virar um T</w:t>
+      </w:r>
+      <w:r>
+        <w:rPr>
+          <w:b w:val="1"/>
+          <w:bCs w:val="1"/>
+          <w:rtl w:val="0"/>
+          <w:lang w:val="pt-PT"/>
+        </w:rPr>
+        <w:t>í</w:t>
+      </w:r>
+      <w:r>
+        <w:rPr>
+          <w:b w:val="1"/>
+          <w:bCs w:val="1"/>
+          <w:rtl w:val="0"/>
+          <w:lang w:val="pt-PT"/>
+        </w:rPr>
+        <w:t>tulo Provis</w:t>
+      </w:r>
+      <w:r>
+        <w:rPr>
+          <w:b w:val="1"/>
+          <w:bCs w:val="1"/>
+          <w:rtl w:val="0"/>
+          <w:lang w:val="pt-PT"/>
+        </w:rPr>
+        <w:t>ó</w:t>
+      </w:r>
+      <w:r>
+        <w:rPr>
+          <w:b w:val="1"/>
+          <w:bCs w:val="1"/>
+          <w:rtl w:val="0"/>
+          <w:lang w:val="pt-PT"/>
+        </w:rPr>
+        <w:t xml:space="preserve">rio? </w:t>
+      </w:r>
+    </w:p>
+    <w:p>
+      <w:pPr>
+        <w:pStyle w:val="Corpo"/>
+        <w:numPr>
+          <w:ilvl w:val="0"/>
+          <w:numId w:val="3"/>
+        </w:numPr>
+        <w:rPr>
+          <w:b w:val="1"/>
+          <w:bCs w:val="1"/>
+          <w:lang w:val="pt-PT"/>
+        </w:rPr>
+      </w:pPr>
+      <w:r>
+        <w:rPr>
+          <w:b w:val="1"/>
+          <w:bCs w:val="1"/>
+          <w:rtl w:val="0"/>
+          <w:lang w:val="pt-PT"/>
+        </w:rPr>
+        <w:t xml:space="preserve">Como </w:t>
+      </w:r>
+      <w:r>
+        <w:rPr>
+          <w:b w:val="1"/>
+          <w:bCs w:val="1"/>
+          <w:rtl w:val="0"/>
+          <w:lang w:val="pt-PT"/>
+        </w:rPr>
+        <w:t xml:space="preserve">é </w:t>
+      </w:r>
+      <w:r>
+        <w:rPr>
+          <w:b w:val="1"/>
+          <w:bCs w:val="1"/>
+          <w:rtl w:val="0"/>
+          <w:lang w:val="pt-PT"/>
+        </w:rPr>
+        <w:t>feita a Introdu</w:t>
+      </w:r>
+      <w:r>
+        <w:rPr>
+          <w:b w:val="1"/>
+          <w:bCs w:val="1"/>
+          <w:rtl w:val="0"/>
+          <w:lang w:val="pt-PT"/>
+        </w:rPr>
+        <w:t>çã</w:t>
+      </w:r>
+      <w:r>
+        <w:rPr>
+          <w:b w:val="1"/>
+          <w:bCs w:val="1"/>
+          <w:rtl w:val="0"/>
+          <w:lang w:val="pt-PT"/>
+        </w:rPr>
+        <w:t>o do pr</w:t>
+      </w:r>
+      <w:r>
+        <w:rPr>
+          <w:b w:val="1"/>
+          <w:bCs w:val="1"/>
+          <w:rtl w:val="0"/>
+          <w:lang w:val="pt-PT"/>
+        </w:rPr>
+        <w:t>é</w:t>
+      </w:r>
+      <w:r>
+        <w:rPr>
+          <w:b w:val="1"/>
+          <w:bCs w:val="1"/>
+          <w:rtl w:val="0"/>
+          <w:lang w:val="pt-PT"/>
+        </w:rPr>
+        <w:t>-projeto?</w:t>
+      </w:r>
+    </w:p>
+    <w:p>
+      <w:pPr>
+        <w:pStyle w:val="Corpo"/>
+        <w:numPr>
+          <w:ilvl w:val="0"/>
+          <w:numId w:val="3"/>
+        </w:numPr>
+        <w:rPr>
+          <w:b w:val="1"/>
+          <w:bCs w:val="1"/>
+          <w:lang w:val="pt-PT"/>
+        </w:rPr>
+      </w:pPr>
+      <w:r>
+        <w:rPr>
+          <w:b w:val="1"/>
+          <w:bCs w:val="1"/>
+          <w:rtl w:val="0"/>
+          <w:lang w:val="pt-PT"/>
+        </w:rPr>
+        <w:t>Qual a composi</w:t>
+      </w:r>
+      <w:r>
+        <w:rPr>
+          <w:b w:val="1"/>
+          <w:bCs w:val="1"/>
+          <w:rtl w:val="0"/>
+          <w:lang w:val="pt-PT"/>
+        </w:rPr>
+        <w:t>çã</w:t>
+      </w:r>
+      <w:r>
+        <w:rPr>
+          <w:b w:val="1"/>
+          <w:bCs w:val="1"/>
+          <w:rtl w:val="0"/>
+          <w:lang w:val="pt-PT"/>
+        </w:rPr>
+        <w:t>o da Introdu</w:t>
+      </w:r>
+      <w:r>
+        <w:rPr>
+          <w:b w:val="1"/>
+          <w:bCs w:val="1"/>
+          <w:rtl w:val="0"/>
+          <w:lang w:val="pt-PT"/>
+        </w:rPr>
+        <w:t>çã</w:t>
+      </w:r>
+      <w:r>
+        <w:rPr>
+          <w:b w:val="1"/>
+          <w:bCs w:val="1"/>
+          <w:rtl w:val="0"/>
+          <w:lang w:val="pt-PT"/>
+        </w:rPr>
+        <w:t>o?</w:t>
+      </w:r>
+    </w:p>
+    <w:p>
+      <w:pPr>
+        <w:pStyle w:val="Corpo"/>
+        <w:numPr>
+          <w:ilvl w:val="0"/>
+          <w:numId w:val="2"/>
+        </w:numPr>
+        <w:bidi w:val="0"/>
+      </w:pPr>
+      <w:r>
+        <w:rPr>
+          <w:b w:val="1"/>
+          <w:bCs w:val="1"/>
+          <w:rtl w:val="0"/>
+          <w:lang w:val="pt-PT"/>
+        </w:rPr>
+        <w:t>Pra que serve a Introdu</w:t>
+      </w:r>
+      <w:r>
+        <w:rPr>
+          <w:b w:val="1"/>
+          <w:bCs w:val="1"/>
+          <w:rtl w:val="0"/>
+          <w:lang w:val="pt-PT"/>
+        </w:rPr>
+        <w:t>çã</w:t>
+      </w:r>
+      <w:r>
+        <w:rPr>
+          <w:b w:val="1"/>
+          <w:bCs w:val="1"/>
+          <w:rtl w:val="0"/>
+          <w:lang w:val="pt-PT"/>
+        </w:rPr>
+        <w:t>o?</w:t>
+      </w:r>
+    </w:p>
+    <w:p>
+      <w:pPr>
+        <w:pStyle w:val="Corpo"/>
+        <w:numPr>
+          <w:ilvl w:val="0"/>
+          <w:numId w:val="3"/>
+        </w:numPr>
+        <w:rPr>
+          <w:b w:val="1"/>
+          <w:bCs w:val="1"/>
+          <w:lang w:val="pt-PT"/>
+        </w:rPr>
+      </w:pPr>
+      <w:r>
+        <w:rPr>
+          <w:b w:val="1"/>
+          <w:bCs w:val="1"/>
+          <w:rtl w:val="0"/>
+          <w:lang w:val="pt-PT"/>
+        </w:rPr>
+        <w:t xml:space="preserve">Qual o tema de estudo do meu trabalho? </w:t>
+      </w:r>
+    </w:p>
+    <w:p>
+      <w:pPr>
+        <w:pStyle w:val="Corpo"/>
+        <w:numPr>
+          <w:ilvl w:val="0"/>
+          <w:numId w:val="3"/>
+        </w:numPr>
+        <w:rPr>
+          <w:b w:val="1"/>
+          <w:bCs w:val="1"/>
+          <w:lang w:val="pt-PT"/>
+        </w:rPr>
+      </w:pPr>
+      <w:r>
+        <w:rPr>
+          <w:b w:val="1"/>
+          <w:bCs w:val="1"/>
+          <w:rtl w:val="0"/>
+          <w:lang w:val="pt-PT"/>
+        </w:rPr>
+        <w:t xml:space="preserve">Qual </w:t>
+      </w:r>
+      <w:r>
+        <w:rPr>
+          <w:b w:val="1"/>
+          <w:bCs w:val="1"/>
+          <w:rtl w:val="0"/>
+          <w:lang w:val="pt-PT"/>
+        </w:rPr>
+        <w:t xml:space="preserve">é </w:t>
+      </w:r>
+      <w:r>
+        <w:rPr>
+          <w:b w:val="1"/>
+          <w:bCs w:val="1"/>
+          <w:rtl w:val="0"/>
+          <w:lang w:val="pt-PT"/>
+        </w:rPr>
+        <w:t xml:space="preserve">a </w:t>
+      </w:r>
+      <w:commentRangeStart w:id="0"/>
+      <w:r>
+        <w:rPr>
+          <w:b w:val="1"/>
+          <w:bCs w:val="1"/>
+          <w:rtl w:val="0"/>
+          <w:lang w:val="pt-PT"/>
+        </w:rPr>
+        <w:t>delimita</w:t>
+      </w:r>
+      <w:r>
+        <w:rPr>
+          <w:b w:val="1"/>
+          <w:bCs w:val="1"/>
+          <w:rtl w:val="0"/>
+          <w:lang w:val="pt-PT"/>
+        </w:rPr>
+        <w:t>çã</w:t>
+      </w:r>
+      <w:r>
+        <w:rPr>
+          <w:b w:val="1"/>
+          <w:bCs w:val="1"/>
+          <w:rtl w:val="0"/>
+          <w:lang w:val="pt-PT"/>
+        </w:rPr>
+        <w:t>o</w:t>
+      </w:r>
+      <w:commentRangeEnd w:id="0"/>
+      <w:r>
+        <w:commentReference w:id="0"/>
+      </w:r>
+      <w:r>
+        <w:rPr>
+          <w:b w:val="1"/>
+          <w:bCs w:val="1"/>
+          <w:rtl w:val="0"/>
+          <w:lang w:val="pt-PT"/>
+        </w:rPr>
+        <w:t xml:space="preserve"> do meu tema</w:t>
+      </w:r>
+      <w:commentRangeStart w:id="1"/>
+      <w:r>
+        <w:rPr>
+          <w:b w:val="1"/>
+          <w:bCs w:val="1"/>
+          <w:rtl w:val="0"/>
+          <w:lang w:val="pt-PT"/>
+        </w:rPr>
+        <w:t>?</w:t>
+      </w:r>
+      <w:commentRangeEnd w:id="1"/>
+      <w:r>
+        <w:commentReference w:id="1"/>
+      </w:r>
+    </w:p>
+    <w:p>
+      <w:pPr>
+        <w:pStyle w:val="Corpo"/>
+        <w:numPr>
+          <w:ilvl w:val="0"/>
+          <w:numId w:val="3"/>
+        </w:numPr>
+        <w:rPr>
+          <w:b w:val="1"/>
+          <w:bCs w:val="1"/>
+          <w:lang w:val="pt-PT"/>
+        </w:rPr>
+      </w:pPr>
+      <w:r>
+        <w:rPr>
+          <w:b w:val="1"/>
+          <w:bCs w:val="1"/>
+          <w:rtl w:val="0"/>
+          <w:lang w:val="pt-PT"/>
+        </w:rPr>
+        <w:t xml:space="preserve">Qual </w:t>
+      </w:r>
+      <w:r>
+        <w:rPr>
+          <w:b w:val="1"/>
+          <w:bCs w:val="1"/>
+          <w:rtl w:val="0"/>
+          <w:lang w:val="pt-PT"/>
+        </w:rPr>
+        <w:t xml:space="preserve">é </w:t>
+      </w:r>
+      <w:r>
+        <w:rPr>
+          <w:b w:val="1"/>
+          <w:bCs w:val="1"/>
+          <w:rtl w:val="0"/>
+          <w:lang w:val="pt-PT"/>
+        </w:rPr>
+        <w:t>o meu t</w:t>
+      </w:r>
+      <w:r>
+        <w:rPr>
+          <w:b w:val="1"/>
+          <w:bCs w:val="1"/>
+          <w:rtl w:val="0"/>
+          <w:lang w:val="pt-PT"/>
+        </w:rPr>
+        <w:t>í</w:t>
+      </w:r>
+      <w:r>
+        <w:rPr>
+          <w:b w:val="1"/>
+          <w:bCs w:val="1"/>
+          <w:rtl w:val="0"/>
+          <w:lang w:val="pt-PT"/>
+        </w:rPr>
+        <w:t>tulo provis</w:t>
+      </w:r>
+      <w:r>
+        <w:rPr>
+          <w:b w:val="1"/>
+          <w:bCs w:val="1"/>
+          <w:rtl w:val="0"/>
+          <w:lang w:val="pt-PT"/>
+        </w:rPr>
+        <w:t>ó</w:t>
+      </w:r>
+      <w:r>
+        <w:rPr>
+          <w:b w:val="1"/>
+          <w:bCs w:val="1"/>
+          <w:rtl w:val="0"/>
+          <w:lang w:val="pt-PT"/>
+        </w:rPr>
+        <w:t>rio?</w:t>
+      </w:r>
+    </w:p>
+    <w:p>
+      <w:pPr>
+        <w:pStyle w:val="Corpo"/>
+        <w:numPr>
+          <w:ilvl w:val="0"/>
+          <w:numId w:val="3"/>
+        </w:numPr>
+        <w:rPr>
+          <w:b w:val="1"/>
+          <w:bCs w:val="1"/>
+          <w:lang w:val="pt-PT"/>
+        </w:rPr>
+      </w:pPr>
+      <w:r>
+        <w:rPr>
+          <w:b w:val="1"/>
+          <w:bCs w:val="1"/>
+          <w:rtl w:val="0"/>
+          <w:lang w:val="pt-PT"/>
+        </w:rPr>
+        <w:t xml:space="preserve">O que </w:t>
+      </w:r>
+      <w:r>
+        <w:rPr>
+          <w:b w:val="1"/>
+          <w:bCs w:val="1"/>
+          <w:rtl w:val="0"/>
+          <w:lang w:val="pt-PT"/>
+        </w:rPr>
+        <w:t xml:space="preserve">é </w:t>
+      </w:r>
+      <w:r>
+        <w:rPr>
+          <w:b w:val="1"/>
+          <w:bCs w:val="1"/>
+          <w:rtl w:val="0"/>
+          <w:lang w:val="pt-PT"/>
+        </w:rPr>
+        <w:t>um problema de pesquisa?</w:t>
+      </w:r>
+    </w:p>
+    <w:p>
+      <w:pPr>
+        <w:pStyle w:val="Corpo"/>
+        <w:numPr>
+          <w:ilvl w:val="0"/>
+          <w:numId w:val="3"/>
+        </w:numPr>
+        <w:rPr>
+          <w:b w:val="1"/>
+          <w:bCs w:val="1"/>
+          <w:lang w:val="pt-PT"/>
+        </w:rPr>
+      </w:pPr>
+      <w:r>
+        <w:rPr>
+          <w:b w:val="1"/>
+          <w:bCs w:val="1"/>
+          <w:rtl w:val="0"/>
+          <w:lang w:val="pt-PT"/>
+        </w:rPr>
+        <w:t>Quais as caracter</w:t>
+      </w:r>
+      <w:r>
+        <w:rPr>
+          <w:b w:val="1"/>
+          <w:bCs w:val="1"/>
+          <w:rtl w:val="0"/>
+          <w:lang w:val="pt-PT"/>
+        </w:rPr>
+        <w:t>í</w:t>
+      </w:r>
+      <w:r>
+        <w:rPr>
+          <w:b w:val="1"/>
+          <w:bCs w:val="1"/>
+          <w:rtl w:val="0"/>
+          <w:lang w:val="pt-PT"/>
+        </w:rPr>
+        <w:t>sticas de um problema?</w:t>
+        <w:br w:type="textWrapping"/>
+      </w:r>
+      <w:commentRangeStart w:id="2"/>
+    </w:p>
+    <w:p>
+      <w:pPr>
+        <w:pStyle w:val="Corpo"/>
+        <w:numPr>
+          <w:ilvl w:val="0"/>
+          <w:numId w:val="3"/>
+        </w:numPr>
+        <w:rPr>
+          <w:b w:val="1"/>
+          <w:bCs w:val="1"/>
+          <w:lang w:val="pt-PT"/>
+        </w:rPr>
+      </w:pPr>
+      <w:r>
+        <w:rPr>
+          <w:b w:val="1"/>
+          <w:bCs w:val="1"/>
+          <w:rtl w:val="0"/>
+          <w:lang w:val="pt-PT"/>
+        </w:rPr>
+        <w:t>Qual</w:t>
+      </w:r>
+      <w:commentRangeEnd w:id="2"/>
+      <w:r>
+        <w:commentReference w:id="2"/>
+      </w:r>
+      <w:r>
+        <w:rPr>
+          <w:b w:val="1"/>
+          <w:bCs w:val="1"/>
+          <w:rtl w:val="0"/>
+          <w:lang w:val="pt-PT"/>
+        </w:rPr>
+        <w:t xml:space="preserve"> é </w:t>
+      </w:r>
+      <w:r>
+        <w:rPr>
+          <w:b w:val="1"/>
+          <w:bCs w:val="1"/>
+          <w:rtl w:val="0"/>
+          <w:lang w:val="pt-PT"/>
+        </w:rPr>
+        <w:t>o problema que irei estudar?</w:t>
+      </w:r>
+    </w:p>
+    <w:p>
+      <w:pPr>
+        <w:pStyle w:val="Corpo"/>
+        <w:numPr>
+          <w:ilvl w:val="0"/>
+          <w:numId w:val="3"/>
+        </w:numPr>
+        <w:rPr>
+          <w:b w:val="1"/>
+          <w:bCs w:val="1"/>
+          <w:lang w:val="pt-PT"/>
+        </w:rPr>
+      </w:pPr>
+      <w:r>
+        <w:rPr>
+          <w:b w:val="1"/>
+          <w:bCs w:val="1"/>
+          <w:rtl w:val="0"/>
+          <w:lang w:val="pt-PT"/>
+        </w:rPr>
+        <w:t>Qual a diferen</w:t>
+      </w:r>
+      <w:r>
+        <w:rPr>
+          <w:b w:val="1"/>
+          <w:bCs w:val="1"/>
+          <w:rtl w:val="0"/>
+          <w:lang w:val="pt-PT"/>
+        </w:rPr>
+        <w:t>ç</w:t>
+      </w:r>
+      <w:r>
+        <w:rPr>
+          <w:b w:val="1"/>
+          <w:bCs w:val="1"/>
+          <w:rtl w:val="0"/>
+          <w:lang w:val="pt-PT"/>
+        </w:rPr>
+        <w:t>a entre tema e problema?</w:t>
+      </w:r>
+    </w:p>
+    <w:p>
+      <w:pPr>
+        <w:pStyle w:val="Corpo"/>
+        <w:numPr>
+          <w:ilvl w:val="0"/>
+          <w:numId w:val="3"/>
+        </w:numPr>
+        <w:rPr>
+          <w:b w:val="1"/>
+          <w:bCs w:val="1"/>
+          <w:lang w:val="pt-PT"/>
+        </w:rPr>
+      </w:pPr>
+      <w:r>
+        <w:rPr>
+          <w:b w:val="1"/>
+          <w:bCs w:val="1"/>
+          <w:rtl w:val="0"/>
+          <w:lang w:val="pt-PT"/>
+        </w:rPr>
+        <w:t xml:space="preserve">O que ajuda a encontrar um problema? </w:t>
+      </w:r>
+    </w:p>
+    <w:p>
+      <w:pPr>
+        <w:pStyle w:val="Corpo"/>
+        <w:numPr>
+          <w:ilvl w:val="1"/>
+          <w:numId w:val="3"/>
+        </w:numPr>
+        <w:bidi w:val="0"/>
+      </w:pPr>
+      <w:r>
+        <w:rPr>
+          <w:rtl w:val="0"/>
+        </w:rPr>
+        <w:t>L</w:t>
+      </w:r>
+      <w:r>
+        <w:rPr>
+          <w:rtl w:val="0"/>
+        </w:rPr>
+        <w:t>eituras pr</w:t>
+      </w:r>
+      <w:r>
+        <w:rPr>
+          <w:rtl w:val="0"/>
+          <w:lang w:val="fr-FR"/>
+        </w:rPr>
+        <w:t>é</w:t>
+      </w:r>
+      <w:r>
+        <w:rPr>
+          <w:rtl w:val="0"/>
+        </w:rPr>
+        <w:t>vias sobre o assunto em quest</w:t>
+      </w:r>
+      <w:r>
+        <w:rPr>
+          <w:rtl w:val="0"/>
+        </w:rPr>
+        <w:t>ã</w:t>
+      </w:r>
+      <w:r>
+        <w:rPr>
+          <w:rtl w:val="0"/>
+          <w:lang w:val="en-US"/>
+        </w:rPr>
+        <w:t xml:space="preserve">o </w:t>
+      </w:r>
+    </w:p>
+    <w:p>
+      <w:pPr>
+        <w:pStyle w:val="Corpo"/>
+        <w:numPr>
+          <w:ilvl w:val="1"/>
+          <w:numId w:val="3"/>
+        </w:numPr>
+        <w:bidi w:val="0"/>
+      </w:pPr>
+      <w:r>
+        <w:rPr>
+          <w:rtl w:val="0"/>
+        </w:rPr>
+        <w:t xml:space="preserve">Procurar por </w:t>
+      </w:r>
+      <w:r>
+        <w:rPr>
+          <w:rtl w:val="0"/>
+        </w:rPr>
+        <w:t>relatos de pesquisa, teorias utilizadas para explic</w:t>
+      </w:r>
+      <w:r>
+        <w:rPr>
+          <w:rtl w:val="0"/>
+        </w:rPr>
+        <w:t xml:space="preserve">ar o tema </w:t>
+      </w:r>
+      <w:r>
+        <w:rPr>
+          <w:rtl w:val="0"/>
+        </w:rPr>
+        <w:t xml:space="preserve">é </w:t>
+      </w:r>
+      <w:r>
+        <w:rPr>
+          <w:rtl w:val="0"/>
+        </w:rPr>
+        <w:t>de fundamental import</w:t>
+      </w:r>
+      <w:r>
+        <w:rPr>
+          <w:rtl w:val="0"/>
+        </w:rPr>
+        <w:t>â</w:t>
+      </w:r>
+      <w:r>
+        <w:rPr>
+          <w:rtl w:val="0"/>
+        </w:rPr>
+        <w:t>ncia</w:t>
+      </w:r>
+    </w:p>
+    <w:p>
+      <w:pPr>
+        <w:pStyle w:val="Corpo"/>
+        <w:numPr>
+          <w:ilvl w:val="0"/>
+          <w:numId w:val="3"/>
+        </w:numPr>
+        <w:spacing w:line="288" w:lineRule="auto"/>
+        <w:rPr>
+          <w:b w:val="1"/>
+          <w:bCs w:val="1"/>
+          <w:lang w:val="pt-PT"/>
+        </w:rPr>
+      </w:pPr>
+      <w:r>
+        <w:rPr>
+          <w:b w:val="1"/>
+          <w:bCs w:val="1"/>
+          <w:rtl w:val="0"/>
+          <w:lang w:val="pt-PT"/>
+        </w:rPr>
+        <w:t>C</w:t>
+      </w:r>
+      <w:r>
+        <w:rPr>
+          <w:b w:val="1"/>
+          <w:bCs w:val="1"/>
+          <w:rtl w:val="0"/>
+          <w:lang w:val="pt-PT"/>
+        </w:rPr>
+        <w:t>omo apresentar o problema de pesquisa na introdu</w:t>
+      </w:r>
+      <w:r>
+        <w:rPr>
+          <w:b w:val="1"/>
+          <w:bCs w:val="1"/>
+          <w:rtl w:val="0"/>
+          <w:lang w:val="pt-PT"/>
+        </w:rPr>
+        <w:t>çã</w:t>
+      </w:r>
+      <w:r>
+        <w:rPr>
+          <w:b w:val="1"/>
+          <w:bCs w:val="1"/>
+          <w:rtl w:val="0"/>
+          <w:lang w:val="pt-PT"/>
+        </w:rPr>
+        <w:t>o do trabalho acad</w:t>
+      </w:r>
+      <w:r>
+        <w:rPr>
+          <w:b w:val="1"/>
+          <w:bCs w:val="1"/>
+          <w:rtl w:val="0"/>
+          <w:lang w:val="fr-FR"/>
+        </w:rPr>
+        <w:t>ê</w:t>
+      </w:r>
+      <w:r>
+        <w:rPr>
+          <w:b w:val="1"/>
+          <w:bCs w:val="1"/>
+          <w:rtl w:val="0"/>
+          <w:lang w:val="it-IT"/>
+        </w:rPr>
+        <w:t>mico</w:t>
+      </w:r>
+      <w:r>
+        <w:rPr>
+          <w:b w:val="1"/>
+          <w:bCs w:val="1"/>
+          <w:rtl w:val="0"/>
+          <w:lang w:val="pt-PT"/>
+        </w:rPr>
+        <w:t>?</w:t>
+      </w:r>
+    </w:p>
+    <w:p>
+      <w:pPr>
+        <w:pStyle w:val="Corpo"/>
         <w:bidi w:val="0"/>
       </w:pPr>
     </w:p>
@@ -2085,7 +3125,7 @@
         <w:pStyle w:val="Corpo"/>
         <w:numPr>
           <w:ilvl w:val="0"/>
-          <w:numId w:val="4"/>
+          <w:numId w:val="5"/>
         </w:numPr>
         <w:bidi w:val="0"/>
       </w:pPr>
@@ -2315,184 +3355,6 @@
           <w:rtl w:val="0"/>
         </w:rPr>
         <w:t xml:space="preserve"> </w:t>
-      </w:r>
-    </w:p>
-    <w:p>
-      <w:pPr>
-        <w:pStyle w:val="Corpo"/>
-        <w:bidi w:val="0"/>
-      </w:pPr>
-      <w:r>
-        <w:rPr>
-          <w:rtl w:val="0"/>
-        </w:rPr>
-        <w:t xml:space="preserve">1. </w:t>
-      </w:r>
-      <w:r>
-        <w:rPr>
-          <w:rtl w:val="0"/>
-        </w:rPr>
-        <w:t>Construindo o Trabalho de Conclus</w:t>
-      </w:r>
-      <w:r>
-        <w:rPr>
-          <w:rtl w:val="0"/>
-        </w:rPr>
-        <w:t>ã</w:t>
-      </w:r>
-      <w:r>
-        <w:rPr>
-          <w:rtl w:val="0"/>
-        </w:rPr>
-        <w:t>o de Curso_FINAL.PDF</w:t>
-      </w:r>
-    </w:p>
-    <w:p>
-      <w:pPr>
-        <w:pStyle w:val="Corpo"/>
-        <w:bidi w:val="0"/>
-      </w:pPr>
-    </w:p>
-    <w:p>
-      <w:pPr>
-        <w:pStyle w:val="Corpo"/>
-        <w:bidi w:val="0"/>
-      </w:pPr>
-      <w:r>
-        <w:rPr>
-          <w:rtl w:val="0"/>
-        </w:rPr>
-        <w:t>2. Machine Learning Repository:</w:t>
-      </w:r>
-    </w:p>
-    <w:p>
-      <w:pPr>
-        <w:pStyle w:val="Corpo"/>
-        <w:bidi w:val="0"/>
-      </w:pPr>
-      <w:r>
-        <w:rPr>
-          <w:rStyle w:val="Hyperlink.0"/>
-        </w:rPr>
-        <w:fldChar w:fldCharType="begin" w:fldLock="0"/>
-      </w:r>
-      <w:r>
-        <w:rPr>
-          <w:rStyle w:val="Hyperlink.0"/>
-        </w:rPr>
-        <w:instrText xml:space="preserve"> HYPERLINK "http://archive.ics.uci.edu/ml/datasets.html"</w:instrText>
-      </w:r>
-      <w:r>
-        <w:rPr>
-          <w:rStyle w:val="Hyperlink.0"/>
-        </w:rPr>
-        <w:fldChar w:fldCharType="separate" w:fldLock="0"/>
-      </w:r>
-      <w:r>
-        <w:rPr>
-          <w:rStyle w:val="Hyperlink.0"/>
-          <w:rtl w:val="0"/>
-          <w:lang w:val="de-DE"/>
-        </w:rPr>
-        <w:t>http://archive.ics.uci.edu/ml/datasets.html</w:t>
-      </w:r>
-      <w:r>
-        <w:rPr/>
-        <w:fldChar w:fldCharType="end" w:fldLock="0"/>
-      </w:r>
-    </w:p>
-    <w:p>
-      <w:pPr>
-        <w:pStyle w:val="Corpo"/>
-        <w:bidi w:val="0"/>
-      </w:pPr>
-    </w:p>
-    <w:p>
-      <w:pPr>
-        <w:pStyle w:val="Corpo"/>
-        <w:bidi w:val="0"/>
-      </w:pPr>
-      <w:r>
-        <w:rPr>
-          <w:rtl w:val="0"/>
-        </w:rPr>
-        <w:t xml:space="preserve">3. Weka: </w:t>
-      </w:r>
-    </w:p>
-    <w:p>
-      <w:pPr>
-        <w:pStyle w:val="Corpo"/>
-        <w:bidi w:val="0"/>
-      </w:pPr>
-      <w:r>
-        <w:rPr>
-          <w:rStyle w:val="Hyperlink.0"/>
-        </w:rPr>
-        <w:fldChar w:fldCharType="begin" w:fldLock="0"/>
-      </w:r>
-      <w:r>
-        <w:rPr>
-          <w:rStyle w:val="Hyperlink.0"/>
-        </w:rPr>
-        <w:instrText xml:space="preserve"> HYPERLINK "https://www.cs.waikato.ac.nz/ml/weka/"</w:instrText>
-      </w:r>
-      <w:r>
-        <w:rPr>
-          <w:rStyle w:val="Hyperlink.0"/>
-        </w:rPr>
-        <w:fldChar w:fldCharType="separate" w:fldLock="0"/>
-      </w:r>
-      <w:r>
-        <w:rPr>
-          <w:rStyle w:val="Hyperlink.0"/>
-          <w:rtl w:val="0"/>
-        </w:rPr>
-        <w:t>https://www.cs.waikato.ac.nz/ml/weka/</w:t>
-      </w:r>
-      <w:r>
-        <w:rPr/>
-        <w:fldChar w:fldCharType="end" w:fldLock="0"/>
-      </w:r>
-    </w:p>
-    <w:p>
-      <w:pPr>
-        <w:pStyle w:val="Corpo"/>
-        <w:bidi w:val="0"/>
-      </w:pPr>
-      <w:r>
-        <w:rPr>
-          <w:rtl w:val="0"/>
-        </w:rPr>
-        <w:t xml:space="preserve">Cursos de Data Mining: </w:t>
-      </w:r>
-      <w:r>
-        <w:rPr>
-          <w:rStyle w:val="Hyperlink.0"/>
-        </w:rPr>
-        <w:fldChar w:fldCharType="begin" w:fldLock="0"/>
-      </w:r>
-      <w:r>
-        <w:rPr>
-          <w:rStyle w:val="Hyperlink.0"/>
-        </w:rPr>
-        <w:instrText xml:space="preserve"> HYPERLINK "https://weka.waikato.ac.nz/explorer"</w:instrText>
-      </w:r>
-      <w:r>
-        <w:rPr>
-          <w:rStyle w:val="Hyperlink.0"/>
-        </w:rPr>
-        <w:fldChar w:fldCharType="separate" w:fldLock="0"/>
-      </w:r>
-      <w:r>
-        <w:rPr>
-          <w:rStyle w:val="Hyperlink.0"/>
-          <w:rtl w:val="0"/>
-        </w:rPr>
-        <w:t>https://weka.waikato.ac.nz/explorer</w:t>
-      </w:r>
-      <w:r>
-        <w:rPr/>
-        <w:fldChar w:fldCharType="end" w:fldLock="0"/>
       </w:r>
     </w:p>
     <w:p>
@@ -2694,6 +3556,269 @@
     </w:sectPr>
   </w:body>
 </w:document>
+</file>
+
+<file path=word/comments.xml><?xml version="1.0" encoding="utf-8"?>
+<w:comments xmlns:w="http://schemas.openxmlformats.org/wordprocessingml/2006/main" xmlns:r="http://schemas.openxmlformats.org/officeDocument/2006/relationships" xmlns:wp="http://schemas.openxmlformats.org/drawingml/2006/wordprocessingDrawing" xmlns:w14="http://schemas.microsoft.com/office/word/2010/wordml">
+  <w:comment w:id="0" w:author="Maisa Milena" w:date="2018-04-11T10:03:27Z">
+    <w:p>
+      <w:pPr>
+        <w:pStyle w:val="Padrão"/>
+        <w:bidi w:val="0"/>
+      </w:pPr>
+    </w:p>
+    <w:p>
+      <w:pPr>
+        <w:pStyle w:val="Padrão"/>
+        <w:bidi w:val="0"/>
+      </w:pPr>
+      <w:r>
+        <w:rPr>
+          <w:rFonts w:cs="Arial Unicode MS" w:eastAsia="Arial Unicode MS"/>
+          <w:rtl w:val="0"/>
+        </w:rPr>
+        <w:t>A delimitac</w:t>
+      </w:r>
+      <w:r>
+        <w:rPr>
+          <w:rFonts w:cs="Arial Unicode MS" w:eastAsia="Arial Unicode MS" w:hint="default"/>
+          <w:rtl w:val="0"/>
+        </w:rPr>
+        <w:t>̧</w:t>
+      </w:r>
+      <w:r>
+        <w:rPr>
+          <w:rFonts w:cs="Arial Unicode MS" w:eastAsia="Arial Unicode MS"/>
+          <w:rtl w:val="0"/>
+        </w:rPr>
+        <w:t>a</w:t>
+      </w:r>
+      <w:r>
+        <w:rPr>
+          <w:rFonts w:cs="Arial Unicode MS" w:eastAsia="Arial Unicode MS" w:hint="default"/>
+          <w:rtl w:val="0"/>
+        </w:rPr>
+        <w:t>̃</w:t>
+      </w:r>
+      <w:r>
+        <w:rPr>
+          <w:rFonts w:cs="Arial Unicode MS" w:eastAsia="Arial Unicode MS"/>
+          <w:rtl w:val="0"/>
+        </w:rPr>
+        <w:t>o exige especificac</w:t>
+      </w:r>
+      <w:r>
+        <w:rPr>
+          <w:rFonts w:cs="Arial Unicode MS" w:eastAsia="Arial Unicode MS" w:hint="default"/>
+          <w:rtl w:val="0"/>
+        </w:rPr>
+        <w:t>̧</w:t>
+      </w:r>
+      <w:r>
+        <w:rPr>
+          <w:rFonts w:cs="Arial Unicode MS" w:eastAsia="Arial Unicode MS"/>
+          <w:rtl w:val="0"/>
+        </w:rPr>
+        <w:t>a</w:t>
+      </w:r>
+      <w:r>
+        <w:rPr>
+          <w:rFonts w:cs="Arial Unicode MS" w:eastAsia="Arial Unicode MS" w:hint="default"/>
+          <w:rtl w:val="0"/>
+        </w:rPr>
+        <w:t>̃</w:t>
+      </w:r>
+      <w:r>
+        <w:rPr>
+          <w:rFonts w:cs="Arial Unicode MS" w:eastAsia="Arial Unicode MS"/>
+          <w:rtl w:val="0"/>
+        </w:rPr>
+        <w:t>o, ou seja, voce</w:t>
+      </w:r>
+      <w:r>
+        <w:rPr>
+          <w:rFonts w:cs="Arial Unicode MS" w:eastAsia="Arial Unicode MS" w:hint="default"/>
+          <w:rtl w:val="0"/>
+        </w:rPr>
+        <w:t xml:space="preserve">̂ </w:t>
+      </w:r>
+      <w:r>
+        <w:rPr>
+          <w:rFonts w:cs="Arial Unicode MS" w:eastAsia="Arial Unicode MS"/>
+          <w:rtl w:val="0"/>
+        </w:rPr>
+        <w:t>deve pegar uma ideia que lhe instigue vontade de aprender mais sobre ela, de conhece</w:t>
+      </w:r>
+      <w:r>
+        <w:rPr>
+          <w:rFonts w:cs="Arial Unicode MS" w:eastAsia="Arial Unicode MS" w:hint="default"/>
+          <w:rtl w:val="0"/>
+        </w:rPr>
+        <w:t>̂</w:t>
+      </w:r>
+      <w:r>
+        <w:rPr>
+          <w:rFonts w:cs="Arial Unicode MS" w:eastAsia="Arial Unicode MS"/>
+          <w:rtl w:val="0"/>
+        </w:rPr>
+        <w:t>-la a fundo e procurar especificar o que, de fato, voce</w:t>
+      </w:r>
+      <w:r>
+        <w:rPr>
+          <w:rFonts w:cs="Arial Unicode MS" w:eastAsia="Arial Unicode MS" w:hint="default"/>
+          <w:rtl w:val="0"/>
+        </w:rPr>
+        <w:t xml:space="preserve">̂ </w:t>
+      </w:r>
+      <w:r>
+        <w:rPr>
+          <w:rFonts w:cs="Arial Unicode MS" w:eastAsia="Arial Unicode MS"/>
+          <w:rtl w:val="0"/>
+        </w:rPr>
+        <w:t>deseja estudar.</w:t>
+      </w:r>
+    </w:p>
+  </w:comment>
+  <w:comment w:id="1" w:author="Maisa Milena" w:date="2018-04-11T12:41:16Z">
+    <w:p>
+      <w:pPr>
+        <w:pStyle w:val="Padrão"/>
+        <w:bidi w:val="0"/>
+      </w:pPr>
+    </w:p>
+    <w:p>
+      <w:pPr>
+        <w:pStyle w:val="Padrão"/>
+        <w:bidi w:val="0"/>
+      </w:pPr>
+      <w:r>
+        <w:rPr>
+          <w:rFonts w:cs="Arial Unicode MS" w:eastAsia="Arial Unicode MS"/>
+          <w:rtl w:val="0"/>
+        </w:rPr>
+        <w:t>[marco]</w:t>
+      </w:r>
+    </w:p>
+    <w:p>
+      <w:pPr>
+        <w:pStyle w:val="Padrão"/>
+        <w:bidi w:val="0"/>
+      </w:pPr>
+      <w:r>
+        <w:rPr>
+          <w:rFonts w:cs="Arial Unicode MS" w:eastAsia="Arial Unicode MS"/>
+          <w:rtl w:val="0"/>
+        </w:rPr>
+        <w:t>A partir da delimita</w:t>
+      </w:r>
+      <w:r>
+        <w:rPr>
+          <w:rFonts w:cs="Arial Unicode MS" w:eastAsia="Arial Unicode MS" w:hint="default"/>
+          <w:rtl w:val="0"/>
+        </w:rPr>
+        <w:t>çã</w:t>
+      </w:r>
+      <w:r>
+        <w:rPr>
+          <w:rFonts w:cs="Arial Unicode MS" w:eastAsia="Arial Unicode MS"/>
+          <w:rtl w:val="0"/>
+        </w:rPr>
+        <w:t>o j</w:t>
+      </w:r>
+      <w:r>
+        <w:rPr>
+          <w:rFonts w:cs="Arial Unicode MS" w:eastAsia="Arial Unicode MS" w:hint="default"/>
+          <w:rtl w:val="0"/>
+        </w:rPr>
+        <w:t xml:space="preserve">á é </w:t>
+      </w:r>
+      <w:r>
+        <w:rPr>
+          <w:rFonts w:cs="Arial Unicode MS" w:eastAsia="Arial Unicode MS"/>
+          <w:rtl w:val="0"/>
+        </w:rPr>
+        <w:t>poss</w:t>
+      </w:r>
+      <w:r>
+        <w:rPr>
+          <w:rFonts w:cs="Arial Unicode MS" w:eastAsia="Arial Unicode MS" w:hint="default"/>
+          <w:rtl w:val="0"/>
+        </w:rPr>
+        <w:t>í</w:t>
+      </w:r>
+      <w:r>
+        <w:rPr>
+          <w:rFonts w:cs="Arial Unicode MS" w:eastAsia="Arial Unicode MS"/>
+          <w:rtl w:val="0"/>
+        </w:rPr>
+        <w:t>vel criar o t</w:t>
+      </w:r>
+      <w:r>
+        <w:rPr>
+          <w:rFonts w:cs="Arial Unicode MS" w:eastAsia="Arial Unicode MS" w:hint="default"/>
+          <w:rtl w:val="0"/>
+        </w:rPr>
+        <w:t>í</w:t>
+      </w:r>
+      <w:r>
+        <w:rPr>
+          <w:rFonts w:cs="Arial Unicode MS" w:eastAsia="Arial Unicode MS"/>
+          <w:rtl w:val="0"/>
+        </w:rPr>
+        <w:t>tulo provis</w:t>
+      </w:r>
+      <w:r>
+        <w:rPr>
+          <w:rFonts w:cs="Arial Unicode MS" w:eastAsia="Arial Unicode MS" w:hint="default"/>
+          <w:rtl w:val="0"/>
+        </w:rPr>
+        <w:t>ó</w:t>
+      </w:r>
+      <w:r>
+        <w:rPr>
+          <w:rFonts w:cs="Arial Unicode MS" w:eastAsia="Arial Unicode MS"/>
+          <w:rtl w:val="0"/>
+        </w:rPr>
+        <w:t>rio</w:t>
+      </w:r>
+    </w:p>
+  </w:comment>
+  <w:comment w:id="2" w:author="Maisa Milena" w:date="2018-04-11T12:08:04Z">
+    <w:p>
+      <w:pPr>
+        <w:pStyle w:val="Padrão"/>
+        <w:bidi w:val="0"/>
+      </w:pPr>
+    </w:p>
+    <w:p>
+      <w:pPr>
+        <w:pStyle w:val="Padrão"/>
+        <w:bidi w:val="0"/>
+      </w:pPr>
+      <w:r>
+        <w:rPr>
+          <w:rFonts w:cs="Arial Unicode MS" w:eastAsia="Arial Unicode MS"/>
+          <w:rtl w:val="0"/>
+        </w:rPr>
+        <w:t>Cuidado para na</w:t>
+      </w:r>
+      <w:r>
+        <w:rPr>
+          <w:rFonts w:cs="Arial Unicode MS" w:eastAsia="Arial Unicode MS" w:hint="default"/>
+          <w:rtl w:val="0"/>
+        </w:rPr>
+        <w:t>̃</w:t>
+      </w:r>
+      <w:r>
+        <w:rPr>
+          <w:rFonts w:cs="Arial Unicode MS" w:eastAsia="Arial Unicode MS"/>
+          <w:rtl w:val="0"/>
+        </w:rPr>
+        <w:t>o confundir o tema de pesquisa com o problema da pesquisa</w:t>
+      </w:r>
+    </w:p>
+  </w:comment>
+</w:comments>
 </file>
 
 <file path=word/footer1.xml><?xml version="1.0" encoding="utf-8"?>
@@ -3006,8 +4131,6 @@
         </w:pPr>
         <w:rPr>
           <w:rFonts w:hAnsi="Arial Unicode MS"/>
-          <w:b w:val="1"/>
-          <w:bCs w:val="1"/>
           <w:caps w:val="0"/>
           <w:smallCaps w:val="0"/>
           <w:strike w:val="0"/>
@@ -3036,8 +4159,6 @@
         </w:pPr>
         <w:rPr>
           <w:rFonts w:hAnsi="Arial Unicode MS"/>
-          <w:b w:val="1"/>
-          <w:bCs w:val="1"/>
           <w:caps w:val="0"/>
           <w:smallCaps w:val="0"/>
           <w:strike w:val="0"/>
@@ -3066,8 +4187,6 @@
         </w:pPr>
         <w:rPr>
           <w:rFonts w:hAnsi="Arial Unicode MS"/>
-          <w:b w:val="1"/>
-          <w:bCs w:val="1"/>
           <w:caps w:val="0"/>
           <w:smallCaps w:val="0"/>
           <w:strike w:val="0"/>
@@ -3096,8 +4215,6 @@
         </w:pPr>
         <w:rPr>
           <w:rFonts w:hAnsi="Arial Unicode MS"/>
-          <w:b w:val="1"/>
-          <w:bCs w:val="1"/>
           <w:caps w:val="0"/>
           <w:smallCaps w:val="0"/>
           <w:strike w:val="0"/>
@@ -3126,8 +4243,6 @@
         </w:pPr>
         <w:rPr>
           <w:rFonts w:hAnsi="Arial Unicode MS"/>
-          <w:b w:val="1"/>
-          <w:bCs w:val="1"/>
           <w:caps w:val="0"/>
           <w:smallCaps w:val="0"/>
           <w:strike w:val="0"/>
@@ -3156,8 +4271,6 @@
         </w:pPr>
         <w:rPr>
           <w:rFonts w:hAnsi="Arial Unicode MS"/>
-          <w:b w:val="1"/>
-          <w:bCs w:val="1"/>
           <w:caps w:val="0"/>
           <w:smallCaps w:val="0"/>
           <w:strike w:val="0"/>
@@ -3186,8 +4299,6 @@
         </w:pPr>
         <w:rPr>
           <w:rFonts w:hAnsi="Arial Unicode MS"/>
-          <w:b w:val="1"/>
-          <w:bCs w:val="1"/>
           <w:caps w:val="0"/>
           <w:smallCaps w:val="0"/>
           <w:strike w:val="0"/>
@@ -3216,8 +4327,6 @@
         </w:pPr>
         <w:rPr>
           <w:rFonts w:hAnsi="Arial Unicode MS"/>
-          <w:b w:val="1"/>
-          <w:bCs w:val="1"/>
           <w:caps w:val="0"/>
           <w:smallCaps w:val="0"/>
           <w:strike w:val="0"/>
@@ -3236,6 +4345,280 @@
     </w:lvlOverride>
   </w:num>
   <w:num w:numId="4">
+    <w:abstractNumId w:val="0"/>
+    <w:lvlOverride w:ilvl="0">
+      <w:startOverride w:val="1"/>
+      <w:lvl w:ilvl="0">
+        <w:start w:val="1"/>
+        <w:numFmt w:val="decimal"/>
+        <w:suff w:val="tab"/>
+        <w:lvlText w:val="%1."/>
+        <w:lvlJc w:val="left"/>
+        <w:pPr>
+          <w:ind w:left="360" w:hanging="360"/>
+        </w:pPr>
+        <w:rPr>
+          <w:rFonts w:hAnsi="Arial Unicode MS"/>
+          <w:b w:val="1"/>
+          <w:bCs w:val="1"/>
+          <w:caps w:val="0"/>
+          <w:smallCaps w:val="0"/>
+          <w:strike w:val="0"/>
+          <w:dstrike w:val="0"/>
+          <w:outline w:val="0"/>
+          <w:emboss w:val="0"/>
+          <w:imprint w:val="0"/>
+          <w:spacing w:val="0"/>
+          <w:w w:val="100"/>
+          <w:kern w:val="0"/>
+          <w:position w:val="0"/>
+          <w:highlight w:val="none"/>
+          <w:vertAlign w:val="baseline"/>
+        </w:rPr>
+      </w:lvl>
+    </w:lvlOverride>
+    <w:lvlOverride w:ilvl="1">
+      <w:lvl w:ilvl="1">
+        <w:start w:val="1"/>
+        <w:numFmt w:val="decimal"/>
+        <w:suff w:val="tab"/>
+        <w:lvlText w:val="%2."/>
+        <w:lvlJc w:val="left"/>
+        <w:pPr>
+          <w:ind w:left="720" w:hanging="360"/>
+        </w:pPr>
+        <w:rPr>
+          <w:rFonts w:hAnsi="Arial Unicode MS"/>
+          <w:b w:val="1"/>
+          <w:bCs w:val="1"/>
+          <w:caps w:val="0"/>
+          <w:smallCaps w:val="0"/>
+          <w:strike w:val="0"/>
+          <w:dstrike w:val="0"/>
+          <w:outline w:val="0"/>
+          <w:emboss w:val="0"/>
+          <w:imprint w:val="0"/>
+          <w:spacing w:val="0"/>
+          <w:w w:val="100"/>
+          <w:kern w:val="0"/>
+          <w:position w:val="0"/>
+          <w:highlight w:val="none"/>
+          <w:vertAlign w:val="baseline"/>
+        </w:rPr>
+      </w:lvl>
+    </w:lvlOverride>
+    <w:lvlOverride w:ilvl="2">
+      <w:lvl w:ilvl="2">
+        <w:start w:val="1"/>
+        <w:numFmt w:val="decimal"/>
+        <w:suff w:val="tab"/>
+        <w:lvlText w:val="%3."/>
+        <w:lvlJc w:val="left"/>
+        <w:pPr>
+          <w:ind w:left="1080" w:hanging="360"/>
+        </w:pPr>
+        <w:rPr>
+          <w:rFonts w:hAnsi="Arial Unicode MS"/>
+          <w:b w:val="1"/>
+          <w:bCs w:val="1"/>
+          <w:caps w:val="0"/>
+          <w:smallCaps w:val="0"/>
+          <w:strike w:val="0"/>
+          <w:dstrike w:val="0"/>
+          <w:outline w:val="0"/>
+          <w:emboss w:val="0"/>
+          <w:imprint w:val="0"/>
+          <w:spacing w:val="0"/>
+          <w:w w:val="100"/>
+          <w:kern w:val="0"/>
+          <w:position w:val="0"/>
+          <w:highlight w:val="none"/>
+          <w:vertAlign w:val="baseline"/>
+        </w:rPr>
+      </w:lvl>
+    </w:lvlOverride>
+    <w:lvlOverride w:ilvl="3">
+      <w:lvl w:ilvl="3">
+        <w:start w:val="1"/>
+        <w:numFmt w:val="decimal"/>
+        <w:suff w:val="tab"/>
+        <w:lvlText w:val="%4."/>
+        <w:lvlJc w:val="left"/>
+        <w:pPr>
+          <w:ind w:left="1440" w:hanging="360"/>
+        </w:pPr>
+        <w:rPr>
+          <w:rFonts w:hAnsi="Arial Unicode MS"/>
+          <w:b w:val="1"/>
+          <w:bCs w:val="1"/>
+          <w:caps w:val="0"/>
+          <w:smallCaps w:val="0"/>
+          <w:strike w:val="0"/>
+          <w:dstrike w:val="0"/>
+          <w:outline w:val="0"/>
+          <w:emboss w:val="0"/>
+          <w:imprint w:val="0"/>
+          <w:spacing w:val="0"/>
+          <w:w w:val="100"/>
+          <w:kern w:val="0"/>
+          <w:position w:val="0"/>
+          <w:highlight w:val="none"/>
+          <w:vertAlign w:val="baseline"/>
+        </w:rPr>
+      </w:lvl>
+    </w:lvlOverride>
+    <w:lvlOverride w:ilvl="4">
+      <w:lvl w:ilvl="4">
+        <w:start w:val="1"/>
+        <w:numFmt w:val="decimal"/>
+        <w:suff w:val="tab"/>
+        <w:lvlText w:val="%5."/>
+        <w:lvlJc w:val="left"/>
+        <w:pPr>
+          <w:ind w:left="1800" w:hanging="360"/>
+        </w:pPr>
+        <w:rPr>
+          <w:rFonts w:hAnsi="Arial Unicode MS"/>
+          <w:b w:val="1"/>
+          <w:bCs w:val="1"/>
+          <w:caps w:val="0"/>
+          <w:smallCaps w:val="0"/>
+          <w:strike w:val="0"/>
+          <w:dstrike w:val="0"/>
+          <w:outline w:val="0"/>
+          <w:emboss w:val="0"/>
+          <w:imprint w:val="0"/>
+          <w:spacing w:val="0"/>
+          <w:w w:val="100"/>
+          <w:kern w:val="0"/>
+          <w:position w:val="0"/>
+          <w:highlight w:val="none"/>
+          <w:vertAlign w:val="baseline"/>
+        </w:rPr>
+      </w:lvl>
+    </w:lvlOverride>
+    <w:lvlOverride w:ilvl="5">
+      <w:lvl w:ilvl="5">
+        <w:start w:val="1"/>
+        <w:numFmt w:val="decimal"/>
+        <w:suff w:val="tab"/>
+        <w:lvlText w:val="%6."/>
+        <w:lvlJc w:val="left"/>
+        <w:pPr>
+          <w:ind w:left="2160" w:hanging="360"/>
+        </w:pPr>
+        <w:rPr>
+          <w:rFonts w:hAnsi="Arial Unicode MS"/>
+          <w:b w:val="1"/>
+          <w:bCs w:val="1"/>
+          <w:caps w:val="0"/>
+          <w:smallCaps w:val="0"/>
+          <w:strike w:val="0"/>
+          <w:dstrike w:val="0"/>
+          <w:outline w:val="0"/>
+          <w:emboss w:val="0"/>
+          <w:imprint w:val="0"/>
+          <w:spacing w:val="0"/>
+          <w:w w:val="100"/>
+          <w:kern w:val="0"/>
+          <w:position w:val="0"/>
+          <w:highlight w:val="none"/>
+          <w:vertAlign w:val="baseline"/>
+        </w:rPr>
+      </w:lvl>
+    </w:lvlOverride>
+    <w:lvlOverride w:ilvl="6">
+      <w:lvl w:ilvl="6">
+        <w:start w:val="1"/>
+        <w:numFmt w:val="decimal"/>
+        <w:suff w:val="tab"/>
+        <w:lvlText w:val="%7."/>
+        <w:lvlJc w:val="left"/>
+        <w:pPr>
+          <w:ind w:left="2520" w:hanging="360"/>
+        </w:pPr>
+        <w:rPr>
+          <w:rFonts w:hAnsi="Arial Unicode MS"/>
+          <w:b w:val="1"/>
+          <w:bCs w:val="1"/>
+          <w:caps w:val="0"/>
+          <w:smallCaps w:val="0"/>
+          <w:strike w:val="0"/>
+          <w:dstrike w:val="0"/>
+          <w:outline w:val="0"/>
+          <w:emboss w:val="0"/>
+          <w:imprint w:val="0"/>
+          <w:spacing w:val="0"/>
+          <w:w w:val="100"/>
+          <w:kern w:val="0"/>
+          <w:position w:val="0"/>
+          <w:highlight w:val="none"/>
+          <w:vertAlign w:val="baseline"/>
+        </w:rPr>
+      </w:lvl>
+    </w:lvlOverride>
+    <w:lvlOverride w:ilvl="7">
+      <w:lvl w:ilvl="7">
+        <w:start w:val="1"/>
+        <w:numFmt w:val="decimal"/>
+        <w:suff w:val="tab"/>
+        <w:lvlText w:val="%8."/>
+        <w:lvlJc w:val="left"/>
+        <w:pPr>
+          <w:ind w:left="2880" w:hanging="360"/>
+        </w:pPr>
+        <w:rPr>
+          <w:rFonts w:hAnsi="Arial Unicode MS"/>
+          <w:b w:val="1"/>
+          <w:bCs w:val="1"/>
+          <w:caps w:val="0"/>
+          <w:smallCaps w:val="0"/>
+          <w:strike w:val="0"/>
+          <w:dstrike w:val="0"/>
+          <w:outline w:val="0"/>
+          <w:emboss w:val="0"/>
+          <w:imprint w:val="0"/>
+          <w:spacing w:val="0"/>
+          <w:w w:val="100"/>
+          <w:kern w:val="0"/>
+          <w:position w:val="0"/>
+          <w:highlight w:val="none"/>
+          <w:vertAlign w:val="baseline"/>
+        </w:rPr>
+      </w:lvl>
+    </w:lvlOverride>
+    <w:lvlOverride w:ilvl="8">
+      <w:lvl w:ilvl="8">
+        <w:start w:val="1"/>
+        <w:numFmt w:val="decimal"/>
+        <w:suff w:val="tab"/>
+        <w:lvlText w:val="%9."/>
+        <w:lvlJc w:val="left"/>
+        <w:pPr>
+          <w:ind w:left="3240" w:hanging="360"/>
+        </w:pPr>
+        <w:rPr>
+          <w:rFonts w:hAnsi="Arial Unicode MS"/>
+          <w:b w:val="1"/>
+          <w:bCs w:val="1"/>
+          <w:caps w:val="0"/>
+          <w:smallCaps w:val="0"/>
+          <w:strike w:val="0"/>
+          <w:dstrike w:val="0"/>
+          <w:outline w:val="0"/>
+          <w:emboss w:val="0"/>
+          <w:imprint w:val="0"/>
+          <w:spacing w:val="0"/>
+          <w:w w:val="100"/>
+          <w:kern w:val="0"/>
+          <w:position w:val="0"/>
+          <w:highlight w:val="none"/>
+          <w:vertAlign w:val="baseline"/>
+        </w:rPr>
+      </w:lvl>
+    </w:lvlOverride>
+  </w:num>
+  <w:num w:numId="5">
     <w:abstractNumId w:val="0"/>
     <w:lvlOverride w:ilvl="0">
       <w:startOverride w:val="1"/>
@@ -3553,12 +4936,41 @@
       </w:numPr>
     </w:pPr>
   </w:style>
-  <w:style w:type="character" w:styleId="Hyperlink.0">
-    <w:name w:val="Hyperlink.0"/>
-    <w:basedOn w:val="Hyperlink"/>
-    <w:next w:val="Hyperlink.0"/>
+  <w:style w:type="paragraph" w:styleId="Padrão">
+    <w:name w:val="Padrão"/>
+    <w:next w:val="Padrão"/>
+    <w:pPr>
+      <w:keepNext w:val="0"/>
+      <w:keepLines w:val="0"/>
+      <w:pageBreakBefore w:val="0"/>
+      <w:widowControl w:val="1"/>
+      <w:shd w:val="clear" w:color="auto" w:fill="auto"/>
+      <w:suppressAutoHyphens w:val="0"/>
+      <w:bidi w:val="0"/>
+      <w:spacing w:before="0" w:after="0" w:line="240" w:lineRule="auto"/>
+      <w:ind w:left="0" w:right="0" w:firstLine="0"/>
+      <w:jc w:val="left"/>
+      <w:outlineLvl w:val="9"/>
+    </w:pPr>
     <w:rPr>
-      <w:u w:val="single"/>
+      <w:rFonts w:ascii="Helvetica Neue" w:cs="Helvetica Neue" w:hAnsi="Helvetica Neue" w:eastAsia="Helvetica Neue"/>
+      <w:b w:val="0"/>
+      <w:bCs w:val="0"/>
+      <w:i w:val="0"/>
+      <w:iCs w:val="0"/>
+      <w:caps w:val="0"/>
+      <w:smallCaps w:val="0"/>
+      <w:strike w:val="0"/>
+      <w:dstrike w:val="0"/>
+      <w:outline w:val="0"/>
+      <w:color w:val="000000"/>
+      <w:spacing w:val="0"/>
+      <w:kern w:val="0"/>
+      <w:position w:val="0"/>
+      <w:sz w:val="22"/>
+      <w:szCs w:val="22"/>
+      <w:u w:val="none"/>
+      <w:vertAlign w:val="baseline"/>
     </w:rPr>
   </w:style>
 </w:styles>

</xml_diff>